<commit_message>
third commit def: multi-threading
</commit_message>
<xml_diff>
--- a/Multi-threadind & Multi-tasking.docx
+++ b/Multi-threadind & Multi-tasking.docx
@@ -63,13 +63,41 @@
           <w:szCs w:val="32"/>
         </w:rPr>
       </w:pPr>
-      <w:r>
-        <w:rPr>
-          <w:sz w:val="32"/>
-          <w:szCs w:val="32"/>
-          <w:lang w:val="en-US"/>
-        </w:rPr>
-        <w:t>Firstly talk about the difference between Multi-threading and Multi-tasking. Majority people are confused between these term. The first think is Multi-tasking is logical extension to multiprogramming, and the second think is Multi-threading is thread-based multi-tasking.</w:t>
+      <w:proofErr w:type="gramStart"/>
+      <w:r>
+        <w:rPr>
+          <w:sz w:val="32"/>
+          <w:szCs w:val="32"/>
+          <w:lang w:val="en-US"/>
+        </w:rPr>
+        <w:t>Firstly</w:t>
+      </w:r>
+      <w:proofErr w:type="gramEnd"/>
+      <w:r>
+        <w:rPr>
+          <w:sz w:val="32"/>
+          <w:szCs w:val="32"/>
+          <w:lang w:val="en-US"/>
+        </w:rPr>
+        <w:t xml:space="preserve"> talk about the difference between Multi-threading and Multi-tasking. Majority people are confused between </w:t>
+      </w:r>
+      <w:proofErr w:type="gramStart"/>
+      <w:r>
+        <w:rPr>
+          <w:sz w:val="32"/>
+          <w:szCs w:val="32"/>
+          <w:lang w:val="en-US"/>
+        </w:rPr>
+        <w:t>these term</w:t>
+      </w:r>
+      <w:proofErr w:type="gramEnd"/>
+      <w:r>
+        <w:rPr>
+          <w:sz w:val="32"/>
+          <w:szCs w:val="32"/>
+          <w:lang w:val="en-US"/>
+        </w:rPr>
+        <w:t>. The first think is Multi-tasking is logical extension to multiprogramming, and the second think is Multi-threading is thread-based multi-tasking.</w:t>
       </w:r>
       <w:r>
         <w:rPr>
@@ -132,7 +160,27 @@
           <w:sz w:val="32"/>
           <w:szCs w:val="32"/>
         </w:rPr>
-        <w:t> allows  CPU to perform multiple tasks (program, process, task, threads) simultaneously whereas, </w:t>
+        <w:t> </w:t>
+      </w:r>
+      <w:proofErr w:type="gramStart"/>
+      <w:r>
+        <w:rPr>
+          <w:rFonts w:cstheme="minorHAnsi"/>
+          <w:color w:val="222222"/>
+          <w:sz w:val="32"/>
+          <w:szCs w:val="32"/>
+        </w:rPr>
+        <w:t>allows  CPU</w:t>
+      </w:r>
+      <w:proofErr w:type="gramEnd"/>
+      <w:r>
+        <w:rPr>
+          <w:rFonts w:cstheme="minorHAnsi"/>
+          <w:color w:val="222222"/>
+          <w:sz w:val="32"/>
+          <w:szCs w:val="32"/>
+        </w:rPr>
+        <w:t xml:space="preserve"> to perform multiple tasks (program, process, task, threads) simultaneously whereas, </w:t>
       </w:r>
       <w:r>
         <w:rPr>
@@ -263,15 +311,31 @@
         </w:rPr>
         <w:t>s</w:t>
       </w:r>
-      <w:bookmarkStart w:id="0" w:name="_GoBack"/>
-      <w:bookmarkEnd w:id="0"/>
-      <w:r>
-        <w:rPr>
-          <w:sz w:val="32"/>
-          <w:szCs w:val="32"/>
-          <w:lang w:val="en-US"/>
-        </w:rPr>
-        <w:t>on Basic, Switching, Memory and Resource. These types are define below table.</w:t>
+      <w:r>
+        <w:rPr>
+          <w:sz w:val="32"/>
+          <w:szCs w:val="32"/>
+          <w:lang w:val="en-US"/>
+        </w:rPr>
+        <w:t xml:space="preserve">on Basic, Switching, Memory and Resource. These types are </w:t>
+      </w:r>
+      <w:proofErr w:type="gramStart"/>
+      <w:r>
+        <w:rPr>
+          <w:sz w:val="32"/>
+          <w:szCs w:val="32"/>
+          <w:lang w:val="en-US"/>
+        </w:rPr>
+        <w:t>define</w:t>
+      </w:r>
+      <w:proofErr w:type="gramEnd"/>
+      <w:r>
+        <w:rPr>
+          <w:sz w:val="32"/>
+          <w:szCs w:val="32"/>
+          <w:lang w:val="en-US"/>
+        </w:rPr>
+        <w:t xml:space="preserve"> below table.</w:t>
       </w:r>
     </w:p>
     <w:tbl>
@@ -671,7 +735,27 @@
                 <w:shd w:val="clear" w:color="auto" w:fill="F3F3F3"/>
               </w:rPr>
               <w:lastRenderedPageBreak/>
-              <w:t>process, multiple threads of that process shares the same memory and resources allocated to the process.</w:t>
+              <w:t xml:space="preserve">process, multiple threads of that process </w:t>
+            </w:r>
+            <w:proofErr w:type="gramStart"/>
+            <w:r>
+              <w:rPr>
+                <w:color w:val="222222"/>
+                <w:sz w:val="32"/>
+                <w:szCs w:val="32"/>
+                <w:shd w:val="clear" w:color="auto" w:fill="F3F3F3"/>
+              </w:rPr>
+              <w:t>shares</w:t>
+            </w:r>
+            <w:proofErr w:type="gramEnd"/>
+            <w:r>
+              <w:rPr>
+                <w:color w:val="222222"/>
+                <w:sz w:val="32"/>
+                <w:szCs w:val="32"/>
+                <w:shd w:val="clear" w:color="auto" w:fill="F3F3F3"/>
+              </w:rPr>
+              <w:t xml:space="preserve"> the same memory and resources allocated to the process.</w:t>
             </w:r>
           </w:p>
         </w:tc>
@@ -746,6 +830,535 @@
     <w:p>
       <w:pPr>
         <w:rPr>
+          <w:b/>
+          <w:bCs/>
+          <w:sz w:val="44"/>
+          <w:szCs w:val="44"/>
+          <w:lang w:val="en-US"/>
+        </w:rPr>
+      </w:pPr>
+    </w:p>
+    <w:p>
+      <w:pPr>
+        <w:rPr>
+          <w:b/>
+          <w:bCs/>
+          <w:sz w:val="44"/>
+          <w:szCs w:val="44"/>
+          <w:lang w:val="en-US"/>
+        </w:rPr>
+      </w:pPr>
+      <w:r>
+        <w:rPr>
+          <w:b/>
+          <w:bCs/>
+          <w:sz w:val="44"/>
+          <w:szCs w:val="44"/>
+          <w:lang w:val="en-US"/>
+        </w:rPr>
+        <w:t>Definition of Multi-</w:t>
+      </w:r>
+      <w:proofErr w:type="gramStart"/>
+      <w:r>
+        <w:rPr>
+          <w:b/>
+          <w:bCs/>
+          <w:sz w:val="44"/>
+          <w:szCs w:val="44"/>
+          <w:lang w:val="en-US"/>
+        </w:rPr>
+        <w:t>Threading:-</w:t>
+      </w:r>
+      <w:proofErr w:type="gramEnd"/>
+    </w:p>
+    <w:p>
+      <w:pPr>
+        <w:rPr>
+          <w:color w:val="222222"/>
+          <w:sz w:val="32"/>
+          <w:szCs w:val="32"/>
+        </w:rPr>
+      </w:pPr>
+      <w:r>
+        <w:rPr>
+          <w:b/>
+          <w:bCs/>
+          <w:color w:val="222222"/>
+          <w:sz w:val="32"/>
+          <w:szCs w:val="32"/>
+        </w:rPr>
+        <w:t>Multi</w:t>
+      </w:r>
+      <w:r>
+        <w:rPr>
+          <w:b/>
+          <w:bCs/>
+          <w:color w:val="222222"/>
+          <w:sz w:val="32"/>
+          <w:szCs w:val="32"/>
+          <w:lang w:val="en-US"/>
+        </w:rPr>
+        <w:t>-</w:t>
+      </w:r>
+      <w:r>
+        <w:rPr>
+          <w:b/>
+          <w:bCs/>
+          <w:color w:val="222222"/>
+          <w:sz w:val="32"/>
+          <w:szCs w:val="32"/>
+        </w:rPr>
+        <w:t>threading</w:t>
+      </w:r>
+      <w:r>
+        <w:rPr>
+          <w:color w:val="222222"/>
+          <w:sz w:val="32"/>
+          <w:szCs w:val="32"/>
+        </w:rPr>
+        <w:t xml:space="preserve"> is different from multi</w:t>
+      </w:r>
+      <w:r>
+        <w:rPr>
+          <w:color w:val="222222"/>
+          <w:sz w:val="32"/>
+          <w:szCs w:val="32"/>
+          <w:lang w:val="en-US"/>
+        </w:rPr>
+        <w:t>-</w:t>
+      </w:r>
+      <w:r>
+        <w:rPr>
+          <w:color w:val="222222"/>
+          <w:sz w:val="32"/>
+          <w:szCs w:val="32"/>
+        </w:rPr>
+        <w:t>tasking in a sense that multi</w:t>
+      </w:r>
+      <w:r>
+        <w:rPr>
+          <w:color w:val="222222"/>
+          <w:sz w:val="32"/>
+          <w:szCs w:val="32"/>
+          <w:lang w:val="en-US"/>
+        </w:rPr>
+        <w:t>-</w:t>
+      </w:r>
+      <w:r>
+        <w:rPr>
+          <w:color w:val="222222"/>
+          <w:sz w:val="32"/>
+          <w:szCs w:val="32"/>
+        </w:rPr>
+        <w:t>tasking allows multiple tasks at the same time, whereas, the Multi</w:t>
+      </w:r>
+      <w:r>
+        <w:rPr>
+          <w:color w:val="222222"/>
+          <w:sz w:val="32"/>
+          <w:szCs w:val="32"/>
+          <w:lang w:val="en-US"/>
+        </w:rPr>
+        <w:t>-</w:t>
+      </w:r>
+      <w:r>
+        <w:rPr>
+          <w:color w:val="222222"/>
+          <w:sz w:val="32"/>
+          <w:szCs w:val="32"/>
+        </w:rPr>
+        <w:t>threading allows </w:t>
+      </w:r>
+      <w:r>
+        <w:rPr>
+          <w:rStyle w:val="Strong"/>
+          <w:color w:val="222222"/>
+          <w:sz w:val="32"/>
+          <w:szCs w:val="32"/>
+        </w:rPr>
+        <w:t>multiple threads</w:t>
+      </w:r>
+      <w:r>
+        <w:rPr>
+          <w:rStyle w:val="Strong"/>
+          <w:b w:val="0"/>
+          <w:bCs w:val="0"/>
+          <w:color w:val="222222"/>
+          <w:sz w:val="32"/>
+          <w:szCs w:val="32"/>
+        </w:rPr>
+        <w:t xml:space="preserve"> of a </w:t>
+      </w:r>
+      <w:r>
+        <w:rPr>
+          <w:rStyle w:val="Strong"/>
+          <w:color w:val="222222"/>
+          <w:sz w:val="32"/>
+          <w:szCs w:val="32"/>
+        </w:rPr>
+        <w:t>single task</w:t>
+      </w:r>
+      <w:r>
+        <w:rPr>
+          <w:color w:val="222222"/>
+          <w:sz w:val="32"/>
+          <w:szCs w:val="32"/>
+        </w:rPr>
+        <w:t> (program, process) to be processed by CPU at the same time.</w:t>
+      </w:r>
+      <w:r>
+        <w:rPr>
+          <w:color w:val="222222"/>
+          <w:sz w:val="32"/>
+          <w:szCs w:val="32"/>
+          <w:lang w:val="en-US"/>
+        </w:rPr>
+        <w:t xml:space="preserve"> The question arise is </w:t>
+      </w:r>
+      <w:r>
+        <w:rPr>
+          <w:b/>
+          <w:bCs/>
+          <w:color w:val="222222"/>
+          <w:sz w:val="32"/>
+          <w:szCs w:val="32"/>
+          <w:lang w:val="en-US"/>
+        </w:rPr>
+        <w:t>what is thread?</w:t>
+      </w:r>
+      <w:r>
+        <w:rPr>
+          <w:b/>
+          <w:bCs/>
+          <w:color w:val="222222"/>
+          <w:sz w:val="32"/>
+          <w:szCs w:val="32"/>
+          <w:lang w:val="en-US"/>
+        </w:rPr>
+        <w:t xml:space="preserve"> </w:t>
+      </w:r>
+      <w:r>
+        <w:rPr>
+          <w:color w:val="222222"/>
+          <w:sz w:val="32"/>
+          <w:szCs w:val="32"/>
+        </w:rPr>
+        <w:t>A </w:t>
+      </w:r>
+      <w:r>
+        <w:rPr>
+          <w:rStyle w:val="Strong"/>
+          <w:color w:val="222222"/>
+          <w:sz w:val="32"/>
+          <w:szCs w:val="32"/>
+        </w:rPr>
+        <w:t>thread</w:t>
+      </w:r>
+      <w:r>
+        <w:rPr>
+          <w:color w:val="222222"/>
+          <w:sz w:val="32"/>
+          <w:szCs w:val="32"/>
+        </w:rPr>
+        <w:t> is a basic execution unit which has its </w:t>
+      </w:r>
+      <w:r>
+        <w:rPr>
+          <w:rStyle w:val="Strong"/>
+          <w:color w:val="222222"/>
+          <w:sz w:val="32"/>
+          <w:szCs w:val="32"/>
+        </w:rPr>
+        <w:t>own program counter, set of the register, stack</w:t>
+      </w:r>
+      <w:r>
+        <w:rPr>
+          <w:color w:val="222222"/>
+          <w:sz w:val="32"/>
+          <w:szCs w:val="32"/>
+        </w:rPr>
+        <w:t xml:space="preserve"> but it shares the code, </w:t>
+      </w:r>
+      <w:r>
+        <w:rPr>
+          <w:b/>
+          <w:bCs/>
+          <w:color w:val="222222"/>
+          <w:sz w:val="32"/>
+          <w:szCs w:val="32"/>
+        </w:rPr>
+        <w:t>data, and file</w:t>
+      </w:r>
+      <w:r>
+        <w:rPr>
+          <w:color w:val="222222"/>
+          <w:sz w:val="32"/>
+          <w:szCs w:val="32"/>
+        </w:rPr>
+        <w:t xml:space="preserve"> of the process to which it belongs.</w:t>
+      </w:r>
+    </w:p>
+    <w:p>
+      <w:pPr>
+        <w:rPr>
+          <w:b/>
+          <w:bCs/>
+          <w:color w:val="222222"/>
+          <w:sz w:val="32"/>
+          <w:szCs w:val="32"/>
+        </w:rPr>
+      </w:pPr>
+      <w:r>
+        <w:rPr>
+          <w:color w:val="222222"/>
+          <w:sz w:val="32"/>
+          <w:szCs w:val="32"/>
+        </w:rPr>
+        <w:t>A process can have multiple threads simultaneously, and the </w:t>
+      </w:r>
+      <w:r>
+        <w:rPr>
+          <w:rStyle w:val="Strong"/>
+          <w:color w:val="222222"/>
+          <w:sz w:val="32"/>
+          <w:szCs w:val="32"/>
+        </w:rPr>
+        <w:t>CPU switches</w:t>
+      </w:r>
+      <w:r>
+        <w:rPr>
+          <w:color w:val="222222"/>
+          <w:sz w:val="32"/>
+          <w:szCs w:val="32"/>
+        </w:rPr>
+        <w:t xml:space="preserve"> among these threads so frequently making an impression on the user that all threads are running simultaneously and this is called </w:t>
+      </w:r>
+      <w:r>
+        <w:rPr>
+          <w:b/>
+          <w:bCs/>
+          <w:color w:val="222222"/>
+          <w:sz w:val="32"/>
+          <w:szCs w:val="32"/>
+          <w:lang w:val="en-US"/>
+        </w:rPr>
+        <w:t>M</w:t>
+      </w:r>
+      <w:proofErr w:type="spellStart"/>
+      <w:r>
+        <w:rPr>
+          <w:b/>
+          <w:bCs/>
+          <w:color w:val="222222"/>
+          <w:sz w:val="32"/>
+          <w:szCs w:val="32"/>
+        </w:rPr>
+        <w:t>ulti</w:t>
+      </w:r>
+      <w:proofErr w:type="spellEnd"/>
+      <w:r>
+        <w:rPr>
+          <w:b/>
+          <w:bCs/>
+          <w:color w:val="222222"/>
+          <w:sz w:val="32"/>
+          <w:szCs w:val="32"/>
+          <w:lang w:val="en-US"/>
+        </w:rPr>
+        <w:t>-</w:t>
+      </w:r>
+      <w:r>
+        <w:rPr>
+          <w:b/>
+          <w:bCs/>
+          <w:color w:val="222222"/>
+          <w:sz w:val="32"/>
+          <w:szCs w:val="32"/>
+        </w:rPr>
+        <w:t>threading.</w:t>
+      </w:r>
+    </w:p>
+    <w:p>
+      <w:pPr>
+        <w:rPr>
+          <w:b/>
+          <w:bCs/>
+          <w:color w:val="222222"/>
+          <w:sz w:val="32"/>
+          <w:szCs w:val="32"/>
+          <w:lang w:val="en-US"/>
+        </w:rPr>
+      </w:pPr>
+      <w:proofErr w:type="gramStart"/>
+      <w:r>
+        <w:rPr>
+          <w:b/>
+          <w:bCs/>
+          <w:color w:val="222222"/>
+          <w:sz w:val="32"/>
+          <w:szCs w:val="32"/>
+          <w:lang w:val="en-US"/>
+        </w:rPr>
+        <w:t>Diagram:-</w:t>
+      </w:r>
+      <w:proofErr w:type="gramEnd"/>
+    </w:p>
+    <w:p>
+      <w:pPr>
+        <w:rPr>
+          <w:b/>
+          <w:bCs/>
+          <w:color w:val="222222"/>
+          <w:sz w:val="32"/>
+          <w:szCs w:val="32"/>
+          <w:lang w:val="en-US"/>
+        </w:rPr>
+      </w:pPr>
+      <w:r>
+        <w:rPr>
+          <w:noProof/>
+        </w:rPr>
+        <w:drawing>
+          <wp:inline distT="0" distB="0" distL="0" distR="0" wp14:anchorId="7A80EC79" wp14:editId="798BF3AD">
+            <wp:extent cx="4819646" cy="2409825"/>
+            <wp:effectExtent l="0" t="0" r="635" b="0"/>
+            <wp:docPr id="1" name="Picture 1" descr="Introduction to Threads and Multithreading in OS | Studytonight"/>
+            <wp:cNvGraphicFramePr>
+              <a:graphicFrameLocks xmlns:a="http://schemas.openxmlformats.org/drawingml/2006/main" noChangeAspect="1"/>
+            </wp:cNvGraphicFramePr>
+            <a:graphic xmlns:a="http://schemas.openxmlformats.org/drawingml/2006/main">
+              <a:graphicData uri="http://schemas.openxmlformats.org/drawingml/2006/picture">
+                <pic:pic xmlns:pic="http://schemas.openxmlformats.org/drawingml/2006/picture">
+                  <pic:nvPicPr>
+                    <pic:cNvPr id="0" name="Picture 1" descr="Introduction to Threads and Multithreading in OS | Studytonight"/>
+                    <pic:cNvPicPr>
+                      <a:picLocks noChangeAspect="1" noChangeArrowheads="1"/>
+                    </pic:cNvPicPr>
+                  </pic:nvPicPr>
+                  <pic:blipFill>
+                    <a:blip r:embed="rId5">
+                      <a:extLst>
+                        <a:ext uri="{28A0092B-C50C-407E-A947-70E740481C1C}">
+                          <a14:useLocalDpi xmlns:a14="http://schemas.microsoft.com/office/drawing/2010/main" val="0"/>
+                        </a:ext>
+                      </a:extLst>
+                    </a:blip>
+                    <a:srcRect/>
+                    <a:stretch>
+                      <a:fillRect/>
+                    </a:stretch>
+                  </pic:blipFill>
+                  <pic:spPr bwMode="auto">
+                    <a:xfrm>
+                      <a:off x="0" y="0"/>
+                      <a:ext cx="4829376" cy="2414690"/>
+                    </a:xfrm>
+                    <a:prstGeom prst="rect">
+                      <a:avLst/>
+                    </a:prstGeom>
+                    <a:noFill/>
+                    <a:ln>
+                      <a:noFill/>
+                    </a:ln>
+                  </pic:spPr>
+                </pic:pic>
+              </a:graphicData>
+            </a:graphic>
+          </wp:inline>
+        </w:drawing>
+      </w:r>
+    </w:p>
+    <w:p>
+      <w:pPr>
+        <w:rPr>
+          <w:sz w:val="44"/>
+          <w:szCs w:val="44"/>
+          <w:lang w:val="en-US"/>
+        </w:rPr>
+      </w:pPr>
+      <w:r>
+        <w:rPr>
+          <w:sz w:val="44"/>
+          <w:szCs w:val="44"/>
+          <w:lang w:val="en-US"/>
+        </w:rPr>
+        <w:lastRenderedPageBreak/>
+        <w:t xml:space="preserve">         </w:t>
+      </w:r>
+      <w:r>
+        <w:rPr>
+          <w:noProof/>
+        </w:rPr>
+        <w:drawing>
+          <wp:inline distT="0" distB="0" distL="0" distR="0" wp14:anchorId="04E0E849" wp14:editId="433BE5C7">
+            <wp:extent cx="4619625" cy="3552825"/>
+            <wp:effectExtent l="0" t="0" r="9525" b="9525"/>
+            <wp:docPr id="2" name="Picture 2"/>
+            <wp:cNvGraphicFramePr>
+              <a:graphicFrameLocks xmlns:a="http://schemas.openxmlformats.org/drawingml/2006/main" noChangeAspect="1"/>
+            </wp:cNvGraphicFramePr>
+            <a:graphic xmlns:a="http://schemas.openxmlformats.org/drawingml/2006/main">
+              <a:graphicData uri="http://schemas.openxmlformats.org/drawingml/2006/picture">
+                <pic:pic xmlns:pic="http://schemas.openxmlformats.org/drawingml/2006/picture">
+                  <pic:nvPicPr>
+                    <pic:cNvPr id="0" name="Picture 1"/>
+                    <pic:cNvPicPr>
+                      <a:picLocks noChangeAspect="1" noChangeArrowheads="1"/>
+                    </pic:cNvPicPr>
+                  </pic:nvPicPr>
+                  <pic:blipFill>
+                    <a:blip r:embed="rId6">
+                      <a:extLst>
+                        <a:ext uri="{28A0092B-C50C-407E-A947-70E740481C1C}">
+                          <a14:useLocalDpi xmlns:a14="http://schemas.microsoft.com/office/drawing/2010/main" val="0"/>
+                        </a:ext>
+                      </a:extLst>
+                    </a:blip>
+                    <a:srcRect/>
+                    <a:stretch>
+                      <a:fillRect/>
+                    </a:stretch>
+                  </pic:blipFill>
+                  <pic:spPr bwMode="auto">
+                    <a:xfrm>
+                      <a:off x="0" y="0"/>
+                      <a:ext cx="4619625" cy="3552825"/>
+                    </a:xfrm>
+                    <a:prstGeom prst="rect">
+                      <a:avLst/>
+                    </a:prstGeom>
+                    <a:noFill/>
+                    <a:ln>
+                      <a:noFill/>
+                    </a:ln>
+                  </pic:spPr>
+                </pic:pic>
+              </a:graphicData>
+            </a:graphic>
+          </wp:inline>
+        </w:drawing>
+      </w:r>
+    </w:p>
+    <w:p>
+      <w:pPr>
+        <w:rPr>
+          <w:sz w:val="44"/>
+          <w:szCs w:val="44"/>
+          <w:lang w:val="en-US"/>
+        </w:rPr>
+      </w:pPr>
+      <w:r>
+        <w:rPr>
+          <w:sz w:val="44"/>
+          <w:szCs w:val="44"/>
+          <w:lang w:val="en-US"/>
+        </w:rPr>
+        <w:t xml:space="preserve"> </w:t>
+      </w:r>
+    </w:p>
+    <w:p>
+      <w:pPr>
+        <w:rPr>
           <w:rFonts w:cstheme="minorHAnsi"/>
           <w:color w:val="222222"/>
           <w:sz w:val="32"/>
@@ -753,6 +1366,8 @@
           <w:lang w:val="en-US"/>
         </w:rPr>
       </w:pPr>
+      <w:bookmarkStart w:id="0" w:name="_GoBack"/>
+      <w:bookmarkEnd w:id="0"/>
     </w:p>
     <w:sectPr>
       <w:pgSz w:w="11906" w:h="16838"/>

</xml_diff>

<commit_message>
fourth commit def: multi-tasking
</commit_message>
<xml_diff>
--- a/Multi-threadind & Multi-tasking.docx
+++ b/Multi-threadind & Multi-tasking.docx
@@ -1354,6 +1354,638 @@
           <w:lang w:val="en-US"/>
         </w:rPr>
         <w:t xml:space="preserve"> </w:t>
+      </w:r>
+    </w:p>
+    <w:p>
+      <w:pPr>
+        <w:rPr>
+          <w:rFonts w:cstheme="minorHAnsi"/>
+          <w:color w:val="222222"/>
+          <w:sz w:val="32"/>
+          <w:szCs w:val="32"/>
+          <w:lang w:val="en-US"/>
+        </w:rPr>
+      </w:pPr>
+    </w:p>
+    <w:p>
+      <w:pPr>
+        <w:rPr>
+          <w:sz w:val="44"/>
+          <w:szCs w:val="44"/>
+          <w:lang w:val="en-US"/>
+        </w:rPr>
+      </w:pPr>
+    </w:p>
+    <w:p>
+      <w:pPr>
+        <w:rPr>
+          <w:b/>
+          <w:bCs/>
+          <w:sz w:val="44"/>
+          <w:szCs w:val="44"/>
+          <w:lang w:val="en-US"/>
+        </w:rPr>
+      </w:pPr>
+      <w:r>
+        <w:rPr>
+          <w:b/>
+          <w:bCs/>
+          <w:sz w:val="44"/>
+          <w:szCs w:val="44"/>
+          <w:lang w:val="en-US"/>
+        </w:rPr>
+        <w:t>Definition of Multi-</w:t>
+      </w:r>
+      <w:proofErr w:type="gramStart"/>
+      <w:r>
+        <w:rPr>
+          <w:b/>
+          <w:bCs/>
+          <w:sz w:val="44"/>
+          <w:szCs w:val="44"/>
+          <w:lang w:val="en-US"/>
+        </w:rPr>
+        <w:t>Tasking:-</w:t>
+      </w:r>
+      <w:proofErr w:type="gramEnd"/>
+    </w:p>
+    <w:p>
+      <w:pPr>
+        <w:rPr>
+          <w:rFonts w:cstheme="minorHAnsi"/>
+          <w:color w:val="222222"/>
+          <w:sz w:val="44"/>
+          <w:szCs w:val="44"/>
+        </w:rPr>
+      </w:pPr>
+      <w:r>
+        <w:rPr>
+          <w:rFonts w:cstheme="minorHAnsi"/>
+          <w:b/>
+          <w:bCs/>
+          <w:color w:val="222222"/>
+          <w:sz w:val="32"/>
+          <w:szCs w:val="32"/>
+        </w:rPr>
+        <w:t>Multi</w:t>
+      </w:r>
+      <w:r>
+        <w:rPr>
+          <w:rFonts w:cstheme="minorHAnsi"/>
+          <w:b/>
+          <w:bCs/>
+          <w:color w:val="222222"/>
+          <w:sz w:val="32"/>
+          <w:szCs w:val="32"/>
+          <w:lang w:val="en-US"/>
+        </w:rPr>
+        <w:t>-</w:t>
+      </w:r>
+      <w:r>
+        <w:rPr>
+          <w:rFonts w:cstheme="minorHAnsi"/>
+          <w:b/>
+          <w:bCs/>
+          <w:color w:val="222222"/>
+          <w:sz w:val="32"/>
+          <w:szCs w:val="32"/>
+        </w:rPr>
+        <w:t>tasking</w:t>
+      </w:r>
+      <w:r>
+        <w:rPr>
+          <w:rFonts w:cstheme="minorHAnsi"/>
+          <w:color w:val="222222"/>
+          <w:sz w:val="32"/>
+          <w:szCs w:val="32"/>
+        </w:rPr>
+        <w:t xml:space="preserve"> is when a single CPU performs </w:t>
+      </w:r>
+      <w:r>
+        <w:rPr>
+          <w:rStyle w:val="Strong"/>
+          <w:rFonts w:cstheme="minorHAnsi"/>
+          <w:color w:val="222222"/>
+          <w:sz w:val="32"/>
+          <w:szCs w:val="32"/>
+        </w:rPr>
+        <w:t>several tasks (program, process, task, threads)</w:t>
+      </w:r>
+      <w:r>
+        <w:rPr>
+          <w:rFonts w:cstheme="minorHAnsi"/>
+          <w:color w:val="222222"/>
+          <w:sz w:val="32"/>
+          <w:szCs w:val="32"/>
+        </w:rPr>
+        <w:t> at the same time. To perform multi</w:t>
+      </w:r>
+      <w:r>
+        <w:rPr>
+          <w:rFonts w:cstheme="minorHAnsi"/>
+          <w:color w:val="222222"/>
+          <w:sz w:val="32"/>
+          <w:szCs w:val="32"/>
+          <w:lang w:val="en-US"/>
+        </w:rPr>
+        <w:t>-</w:t>
+      </w:r>
+      <w:r>
+        <w:rPr>
+          <w:rFonts w:cstheme="minorHAnsi"/>
+          <w:color w:val="222222"/>
+          <w:sz w:val="32"/>
+          <w:szCs w:val="32"/>
+        </w:rPr>
+        <w:t>tasking, the CPU switches among theses tasks very </w:t>
+      </w:r>
+      <w:r>
+        <w:rPr>
+          <w:rStyle w:val="Strong"/>
+          <w:rFonts w:cstheme="minorHAnsi"/>
+          <w:color w:val="222222"/>
+          <w:sz w:val="32"/>
+          <w:szCs w:val="32"/>
+        </w:rPr>
+        <w:t>frequently</w:t>
+      </w:r>
+      <w:r>
+        <w:rPr>
+          <w:rFonts w:cstheme="minorHAnsi"/>
+          <w:color w:val="222222"/>
+          <w:sz w:val="32"/>
+          <w:szCs w:val="32"/>
+        </w:rPr>
+        <w:t> so that user can interact with each program simultaneously.</w:t>
+      </w:r>
+    </w:p>
+    <w:p>
+      <w:pPr>
+        <w:rPr>
+          <w:rFonts w:cstheme="minorHAnsi"/>
+          <w:color w:val="222222"/>
+          <w:sz w:val="32"/>
+          <w:szCs w:val="32"/>
+        </w:rPr>
+      </w:pPr>
+      <w:r>
+        <w:rPr>
+          <w:rFonts w:cstheme="minorHAnsi"/>
+          <w:color w:val="222222"/>
+          <w:sz w:val="32"/>
+          <w:szCs w:val="32"/>
+        </w:rPr>
+        <w:t>In a multi</w:t>
+      </w:r>
+      <w:r>
+        <w:rPr>
+          <w:rFonts w:cstheme="minorHAnsi"/>
+          <w:color w:val="222222"/>
+          <w:sz w:val="32"/>
+          <w:szCs w:val="32"/>
+          <w:lang w:val="en-US"/>
+        </w:rPr>
+        <w:t>-</w:t>
+      </w:r>
+      <w:r>
+        <w:rPr>
+          <w:rFonts w:cstheme="minorHAnsi"/>
+          <w:color w:val="222222"/>
+          <w:sz w:val="32"/>
+          <w:szCs w:val="32"/>
+        </w:rPr>
+        <w:t>tasking operating system, several users can </w:t>
+      </w:r>
+      <w:r>
+        <w:rPr>
+          <w:rStyle w:val="Strong"/>
+          <w:rFonts w:cstheme="minorHAnsi"/>
+          <w:b w:val="0"/>
+          <w:bCs w:val="0"/>
+          <w:color w:val="222222"/>
+          <w:sz w:val="32"/>
+          <w:szCs w:val="32"/>
+        </w:rPr>
+        <w:t>share the system</w:t>
+      </w:r>
+      <w:r>
+        <w:rPr>
+          <w:rFonts w:cstheme="minorHAnsi"/>
+          <w:color w:val="222222"/>
+          <w:sz w:val="32"/>
+          <w:szCs w:val="32"/>
+        </w:rPr>
+        <w:t> simultaneously. As we saw the CPU rapidly switches among the tasks, so a little time is needed to switch from one user to the next user. This puts an impression on a user that entire computer system is dedicated to him.</w:t>
+      </w:r>
+    </w:p>
+    <w:p>
+      <w:pPr>
+        <w:rPr>
+          <w:rFonts w:cstheme="minorHAnsi"/>
+          <w:b/>
+          <w:bCs/>
+          <w:color w:val="222222"/>
+          <w:sz w:val="32"/>
+          <w:szCs w:val="32"/>
+          <w:lang w:val="en-US"/>
+        </w:rPr>
+      </w:pPr>
+    </w:p>
+    <w:p>
+      <w:pPr>
+        <w:rPr>
+          <w:rFonts w:cstheme="minorHAnsi"/>
+          <w:b/>
+          <w:bCs/>
+          <w:color w:val="222222"/>
+          <w:sz w:val="32"/>
+          <w:szCs w:val="32"/>
+          <w:lang w:val="en-US"/>
+        </w:rPr>
+      </w:pPr>
+    </w:p>
+    <w:p>
+      <w:pPr>
+        <w:rPr>
+          <w:rFonts w:cstheme="minorHAnsi"/>
+          <w:b/>
+          <w:bCs/>
+          <w:color w:val="222222"/>
+          <w:sz w:val="32"/>
+          <w:szCs w:val="32"/>
+          <w:lang w:val="en-US"/>
+        </w:rPr>
+      </w:pPr>
+    </w:p>
+    <w:p>
+      <w:pPr>
+        <w:rPr>
+          <w:rFonts w:cstheme="minorHAnsi"/>
+          <w:b/>
+          <w:bCs/>
+          <w:color w:val="222222"/>
+          <w:sz w:val="32"/>
+          <w:szCs w:val="32"/>
+          <w:lang w:val="en-US"/>
+        </w:rPr>
+      </w:pPr>
+      <w:proofErr w:type="gramStart"/>
+      <w:r>
+        <w:rPr>
+          <w:rFonts w:cstheme="minorHAnsi"/>
+          <w:b/>
+          <w:bCs/>
+          <w:color w:val="222222"/>
+          <w:sz w:val="32"/>
+          <w:szCs w:val="32"/>
+          <w:lang w:val="en-US"/>
+        </w:rPr>
+        <w:t>Image:-</w:t>
+      </w:r>
+      <w:proofErr w:type="gramEnd"/>
+    </w:p>
+    <w:p>
+      <w:pPr>
+        <w:rPr>
+          <w:rFonts w:cstheme="minorHAnsi"/>
+          <w:color w:val="222222"/>
+          <w:sz w:val="32"/>
+          <w:szCs w:val="32"/>
+        </w:rPr>
+      </w:pPr>
+    </w:p>
+    <w:p>
+      <w:pPr>
+        <w:rPr>
+          <w:rFonts w:cstheme="minorHAnsi"/>
+          <w:b/>
+          <w:bCs/>
+          <w:color w:val="222222"/>
+          <w:sz w:val="32"/>
+          <w:szCs w:val="32"/>
+          <w:lang w:val="en-US"/>
+        </w:rPr>
+      </w:pPr>
+      <w:r>
+        <w:rPr>
+          <w:noProof/>
+        </w:rPr>
+        <w:drawing>
+          <wp:inline distT="0" distB="0" distL="0" distR="0" wp14:anchorId="74712810" wp14:editId="341AE027">
+            <wp:extent cx="3562350" cy="3372959"/>
+            <wp:effectExtent l="0" t="0" r="0" b="0"/>
+            <wp:docPr id="10" name="Picture 10"/>
+            <wp:cNvGraphicFramePr>
+              <a:graphicFrameLocks xmlns:a="http://schemas.openxmlformats.org/drawingml/2006/main" noChangeAspect="1"/>
+            </wp:cNvGraphicFramePr>
+            <a:graphic xmlns:a="http://schemas.openxmlformats.org/drawingml/2006/main">
+              <a:graphicData uri="http://schemas.openxmlformats.org/drawingml/2006/picture">
+                <pic:pic xmlns:pic="http://schemas.openxmlformats.org/drawingml/2006/picture">
+                  <pic:nvPicPr>
+                    <pic:cNvPr id="0" name="Picture 15"/>
+                    <pic:cNvPicPr>
+                      <a:picLocks noChangeAspect="1" noChangeArrowheads="1"/>
+                    </pic:cNvPicPr>
+                  </pic:nvPicPr>
+                  <pic:blipFill>
+                    <a:blip r:embed="rId7">
+                      <a:extLst>
+                        <a:ext uri="{28A0092B-C50C-407E-A947-70E740481C1C}">
+                          <a14:useLocalDpi xmlns:a14="http://schemas.microsoft.com/office/drawing/2010/main" val="0"/>
+                        </a:ext>
+                      </a:extLst>
+                    </a:blip>
+                    <a:srcRect/>
+                    <a:stretch>
+                      <a:fillRect/>
+                    </a:stretch>
+                  </pic:blipFill>
+                  <pic:spPr bwMode="auto">
+                    <a:xfrm>
+                      <a:off x="0" y="0"/>
+                      <a:ext cx="3591739" cy="3400786"/>
+                    </a:xfrm>
+                    <a:prstGeom prst="rect">
+                      <a:avLst/>
+                    </a:prstGeom>
+                    <a:noFill/>
+                    <a:ln>
+                      <a:noFill/>
+                    </a:ln>
+                  </pic:spPr>
+                </pic:pic>
+              </a:graphicData>
+            </a:graphic>
+          </wp:inline>
+        </w:drawing>
+      </w:r>
+      <w:r>
+        <w:rPr>
+          <w:noProof/>
+        </w:rPr>
+        <mc:AlternateContent>
+          <mc:Choice Requires="wps">
+            <w:drawing>
+              <wp:inline distT="0" distB="0" distL="0" distR="0" wp14:anchorId="06161934" wp14:editId="18D19BFC">
+                <wp:extent cx="304800" cy="304800"/>
+                <wp:effectExtent l="0" t="0" r="0" b="0"/>
+                <wp:docPr id="5" name="Rectangle 5" descr="Multitasking PowerPoint Template | SketchBubble"/>
+                <wp:cNvGraphicFramePr>
+                  <a:graphicFrameLocks xmlns:a="http://schemas.openxmlformats.org/drawingml/2006/main" noChangeAspect="1"/>
+                </wp:cNvGraphicFramePr>
+                <a:graphic xmlns:a="http://schemas.openxmlformats.org/drawingml/2006/main">
+                  <a:graphicData uri="http://schemas.microsoft.com/office/word/2010/wordprocessingShape">
+                    <wps:wsp>
+                      <wps:cNvSpPr>
+                        <a:spLocks noChangeAspect="1" noChangeArrowheads="1"/>
+                      </wps:cNvSpPr>
+                      <wps:spPr bwMode="auto">
+                        <a:xfrm>
+                          <a:off x="0" y="0"/>
+                          <a:ext cx="304800" cy="304800"/>
+                        </a:xfrm>
+                        <a:prstGeom prst="rect">
+                          <a:avLst/>
+                        </a:prstGeom>
+                        <a:noFill/>
+                        <a:ln>
+                          <a:noFill/>
+                        </a:ln>
+                        <a:extLst>
+                          <a:ext uri="{909E8E84-426E-40DD-AFC4-6F175D3DCCD1}">
+                            <a14:hiddenFill xmlns:a14="http://schemas.microsoft.com/office/drawing/2010/main">
+                              <a:solidFill>
+                                <a:srgbClr val="FFFFFF"/>
+                              </a:solidFill>
+                            </a14:hiddenFill>
+                          </a:ext>
+                          <a:ext uri="{91240B29-F687-4F45-9708-019B960494DF}">
+                            <a14:hiddenLine xmlns:a14="http://schemas.microsoft.com/office/drawing/2010/main" w="9525">
+                              <a:solidFill>
+                                <a:srgbClr val="000000"/>
+                              </a:solidFill>
+                              <a:miter lim="800000"/>
+                              <a:headEnd/>
+                              <a:tailEnd/>
+                            </a14:hiddenLine>
+                          </a:ext>
+                        </a:extLst>
+                      </wps:spPr>
+                      <wps:bodyPr rot="0" vert="horz" wrap="square" lIns="91440" tIns="45720" rIns="91440" bIns="45720" anchor="t" anchorCtr="0" upright="1">
+                        <a:noAutofit/>
+                      </wps:bodyPr>
+                    </wps:wsp>
+                  </a:graphicData>
+                </a:graphic>
+              </wp:inline>
+            </w:drawing>
+          </mc:Choice>
+          <mc:Fallback>
+            <w:pict>
+              <v:rect w14:anchorId="1B98BF52" id="Rectangle 5" o:spid="_x0000_s1026" alt="Multitasking PowerPoint Template | SketchBubble" style="width:24pt;height:24pt;visibility:visible;mso-wrap-style:square;mso-left-percent:-10001;mso-top-percent:-10001;mso-position-horizontal:absolute;mso-position-horizontal-relative:char;mso-position-vertical:absolute;mso-position-vertical-relative:line;mso-left-percent:-10001;mso-top-percent:-10001;v-text-anchor:top" o:gfxdata="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" filled="f" stroked="f">
+                <o:lock v:ext="edit" aspectratio="t"/>
+                <w10:anchorlock/>
+              </v:rect>
+            </w:pict>
+          </mc:Fallback>
+        </mc:AlternateContent>
+      </w:r>
+      <w:r>
+        <w:rPr>
+          <w:noProof/>
+        </w:rPr>
+        <mc:AlternateContent>
+          <mc:Choice Requires="wps">
+            <w:drawing>
+              <wp:inline distT="0" distB="0" distL="0" distR="0" wp14:anchorId="3C59DFF3" wp14:editId="5EF1391A">
+                <wp:extent cx="304800" cy="304800"/>
+                <wp:effectExtent l="0" t="0" r="0" b="0"/>
+                <wp:docPr id="6" name="Rectangle 6" descr="Multitasking PowerPoint Template | SketchBubble"/>
+                <wp:cNvGraphicFramePr>
+                  <a:graphicFrameLocks xmlns:a="http://schemas.openxmlformats.org/drawingml/2006/main" noChangeAspect="1"/>
+                </wp:cNvGraphicFramePr>
+                <a:graphic xmlns:a="http://schemas.openxmlformats.org/drawingml/2006/main">
+                  <a:graphicData uri="http://schemas.microsoft.com/office/word/2010/wordprocessingShape">
+                    <wps:wsp>
+                      <wps:cNvSpPr>
+                        <a:spLocks noChangeAspect="1" noChangeArrowheads="1"/>
+                      </wps:cNvSpPr>
+                      <wps:spPr bwMode="auto">
+                        <a:xfrm>
+                          <a:off x="0" y="0"/>
+                          <a:ext cx="304800" cy="304800"/>
+                        </a:xfrm>
+                        <a:prstGeom prst="rect">
+                          <a:avLst/>
+                        </a:prstGeom>
+                        <a:noFill/>
+                        <a:ln>
+                          <a:noFill/>
+                        </a:ln>
+                        <a:extLst>
+                          <a:ext uri="{909E8E84-426E-40DD-AFC4-6F175D3DCCD1}">
+                            <a14:hiddenFill xmlns:a14="http://schemas.microsoft.com/office/drawing/2010/main">
+                              <a:solidFill>
+                                <a:srgbClr val="FFFFFF"/>
+                              </a:solidFill>
+                            </a14:hiddenFill>
+                          </a:ext>
+                          <a:ext uri="{91240B29-F687-4F45-9708-019B960494DF}">
+                            <a14:hiddenLine xmlns:a14="http://schemas.microsoft.com/office/drawing/2010/main" w="9525">
+                              <a:solidFill>
+                                <a:srgbClr val="000000"/>
+                              </a:solidFill>
+                              <a:miter lim="800000"/>
+                              <a:headEnd/>
+                              <a:tailEnd/>
+                            </a14:hiddenLine>
+                          </a:ext>
+                        </a:extLst>
+                      </wps:spPr>
+                      <wps:bodyPr rot="0" vert="horz" wrap="square" lIns="91440" tIns="45720" rIns="91440" bIns="45720" anchor="t" anchorCtr="0" upright="1">
+                        <a:noAutofit/>
+                      </wps:bodyPr>
+                    </wps:wsp>
+                  </a:graphicData>
+                </a:graphic>
+              </wp:inline>
+            </w:drawing>
+          </mc:Choice>
+          <mc:Fallback>
+            <w:pict>
+              <v:rect w14:anchorId="22CFC831" id="Rectangle 6" o:spid="_x0000_s1026" alt="Multitasking PowerPoint Template | SketchBubble" style="width:24pt;height:24pt;visibility:visible;mso-wrap-style:square;mso-left-percent:-10001;mso-top-percent:-10001;mso-position-horizontal:absolute;mso-position-horizontal-relative:char;mso-position-vertical:absolute;mso-position-vertical-relative:line;mso-left-percent:-10001;mso-top-percent:-10001;v-text-anchor:top" o:gfxdata="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" filled="f" stroked="f">
+                <o:lock v:ext="edit" aspectratio="t"/>
+                <w10:anchorlock/>
+              </v:rect>
+            </w:pict>
+          </mc:Fallback>
+        </mc:AlternateContent>
+      </w:r>
+    </w:p>
+    <w:p>
+      <w:pPr>
+        <w:rPr>
+          <w:rFonts w:cstheme="minorHAnsi"/>
+          <w:b/>
+          <w:bCs/>
+          <w:sz w:val="32"/>
+          <w:szCs w:val="32"/>
+          <w:lang w:val="en-US"/>
+        </w:rPr>
+      </w:pPr>
+    </w:p>
+    <w:p>
+      <w:pPr>
+        <w:rPr>
+          <w:rFonts w:cstheme="minorHAnsi"/>
+          <w:b/>
+          <w:bCs/>
+          <w:sz w:val="32"/>
+          <w:szCs w:val="32"/>
+          <w:lang w:val="en-US"/>
+        </w:rPr>
+      </w:pPr>
+    </w:p>
+    <w:p>
+      <w:pPr>
+        <w:rPr>
+          <w:rFonts w:cstheme="minorHAnsi"/>
+          <w:b/>
+          <w:bCs/>
+          <w:sz w:val="32"/>
+          <w:szCs w:val="32"/>
+          <w:lang w:val="en-US"/>
+        </w:rPr>
+      </w:pPr>
+      <w:proofErr w:type="gramStart"/>
+      <w:r>
+        <w:rPr>
+          <w:rFonts w:cstheme="minorHAnsi"/>
+          <w:b/>
+          <w:bCs/>
+          <w:sz w:val="32"/>
+          <w:szCs w:val="32"/>
+          <w:lang w:val="en-US"/>
+        </w:rPr>
+        <w:t>Diagram:-</w:t>
+      </w:r>
+      <w:proofErr w:type="gramEnd"/>
+    </w:p>
+    <w:p>
+      <w:pPr>
+        <w:rPr>
+          <w:rFonts w:cstheme="minorHAnsi"/>
+          <w:b/>
+          <w:bCs/>
+          <w:sz w:val="32"/>
+          <w:szCs w:val="32"/>
+          <w:lang w:val="en-US"/>
+        </w:rPr>
+      </w:pPr>
+    </w:p>
+    <w:p>
+      <w:pPr>
+        <w:rPr>
+          <w:rFonts w:cstheme="minorHAnsi"/>
+          <w:b/>
+          <w:bCs/>
+          <w:sz w:val="32"/>
+          <w:szCs w:val="32"/>
+          <w:lang w:val="en-US"/>
+        </w:rPr>
+      </w:pPr>
+      <w:r>
+        <w:rPr>
+          <w:noProof/>
+        </w:rPr>
+        <w:drawing>
+          <wp:inline distT="0" distB="0" distL="0" distR="0" wp14:anchorId="672893C1" wp14:editId="1AB92FE1">
+            <wp:extent cx="3371850" cy="2552700"/>
+            <wp:effectExtent l="0" t="0" r="0" b="0"/>
+            <wp:docPr id="11" name="Picture 11" descr="Difference Between Multitasking and Multithreading in OS (with ..."/>
+            <wp:cNvGraphicFramePr>
+              <a:graphicFrameLocks xmlns:a="http://schemas.openxmlformats.org/drawingml/2006/main" noChangeAspect="1"/>
+            </wp:cNvGraphicFramePr>
+            <a:graphic xmlns:a="http://schemas.openxmlformats.org/drawingml/2006/main">
+              <a:graphicData uri="http://schemas.openxmlformats.org/drawingml/2006/picture">
+                <pic:pic xmlns:pic="http://schemas.openxmlformats.org/drawingml/2006/picture">
+                  <pic:nvPicPr>
+                    <pic:cNvPr id="0" name="Picture 17" descr="Difference Between Multitasking and Multithreading in OS (with ..."/>
+                    <pic:cNvPicPr>
+                      <a:picLocks noChangeAspect="1" noChangeArrowheads="1"/>
+                    </pic:cNvPicPr>
+                  </pic:nvPicPr>
+                  <pic:blipFill>
+                    <a:blip r:embed="rId8">
+                      <a:extLst>
+                        <a:ext uri="{28A0092B-C50C-407E-A947-70E740481C1C}">
+                          <a14:useLocalDpi xmlns:a14="http://schemas.microsoft.com/office/drawing/2010/main" val="0"/>
+                        </a:ext>
+                      </a:extLst>
+                    </a:blip>
+                    <a:srcRect/>
+                    <a:stretch>
+                      <a:fillRect/>
+                    </a:stretch>
+                  </pic:blipFill>
+                  <pic:spPr bwMode="auto">
+                    <a:xfrm>
+                      <a:off x="0" y="0"/>
+                      <a:ext cx="3371850" cy="2552700"/>
+                    </a:xfrm>
+                    <a:prstGeom prst="rect">
+                      <a:avLst/>
+                    </a:prstGeom>
+                    <a:noFill/>
+                    <a:ln>
+                      <a:noFill/>
+                    </a:ln>
+                  </pic:spPr>
+                </pic:pic>
+              </a:graphicData>
+            </a:graphic>
+          </wp:inline>
+        </w:drawing>
       </w:r>
     </w:p>
     <w:p>

</xml_diff>